<commit_message>
Added more details on my work as SDE2
</commit_message>
<xml_diff>
--- a/MohakChughResume.docx
+++ b/MohakChughResume.docx
@@ -750,7 +750,7 @@
           <w:color w:val="01091b"/>
           <w:sz w:val="16"/>
         </w:rPr>
-        <w:t xml:space="preserve">2 – </w:t>
+        <w:t xml:space="preserve">2 </w:t>
       </w:r>
       <w:r>
         <w:rPr>
@@ -767,6 +767,35 @@
           <w:color w:val="01091b"/>
           <w:sz w:val="16"/>
         </w:rPr>
+        <w:t xml:space="preserve"> </w:t>
+      </w:r>
+      <w:r>
+        <w:rPr>
+          <w:color w:val="01091b"/>
+          <w:sz w:val="16"/>
+        </w:rPr>
+        <w:t xml:space="preserve">–</w:t>
+      </w:r>
+      <w:r/>
+      <w:r>
+        <w:rPr>
+          <w:color w:val="01091b"/>
+          <w:sz w:val="16"/>
+        </w:rPr>
+        <w:t xml:space="preserve"> [</w:t>
+      </w:r>
+      <w:r>
+        <w:rPr>
+          <w:color w:val="01091b"/>
+          <w:sz w:val="16"/>
+        </w:rPr>
+        <w:t xml:space="preserve">Backend, Data Systems &amp; LLMs]</w:t>
+      </w:r>
+      <w:r>
+        <w:rPr>
+          <w:color w:val="01091b"/>
+          <w:sz w:val="16"/>
+        </w:rPr>
         <w:tab/>
       </w:r>
       <w:bookmarkStart w:id="2" w:name="_Hlk200209666"/>
@@ -834,109 +863,6 @@
           <w:color w:val="374246"/>
           <w:spacing w:val="-2"/>
           <w:sz w:val="16"/>
-        </w:rPr>
-      </w:r>
-    </w:p>
-    <w:p>
-      <w:pPr>
-        <w:pStyle w:val="902"/>
-        <w:numPr>
-          <w:ilvl w:val="0"/>
-          <w:numId w:val="7"/>
-        </w:numPr>
-        <w:pBdr/>
-        <w:tabs>
-          <w:tab w:val="left" w:leader="none" w:pos="9723"/>
-        </w:tabs>
-        <w:spacing/>
-        <w:ind w:left="417"/>
-        <w:jc w:val="both"/>
-        <w:rPr>
-          <w:color w:val="01091b"/>
-          <w:spacing w:val="-2"/>
-          <w:sz w:val="15"/>
-          <w:szCs w:val="15"/>
-        </w:rPr>
-      </w:pPr>
-      <w:r>
-        <w:rPr>
-          <w:color w:val="01091b"/>
-          <w:spacing w:val="-2"/>
-          <w:sz w:val="15"/>
-          <w:szCs w:val="15"/>
-        </w:rPr>
-        <w:t xml:space="preserve">Developed</w:t>
-      </w:r>
-      <w:r>
-        <w:rPr>
-          <w:color w:val="01091b"/>
-          <w:spacing w:val="-2"/>
-          <w:sz w:val="15"/>
-          <w:szCs w:val="15"/>
-        </w:rPr>
-        <w:t xml:space="preserve"> APIs to </w:t>
-      </w:r>
-      <w:r>
-        <w:rPr>
-          <w:color w:val="01091b"/>
-          <w:spacing w:val="-2"/>
-          <w:sz w:val="15"/>
-          <w:szCs w:val="15"/>
-        </w:rPr>
-        <w:t xml:space="preserve">serve </w:t>
-      </w:r>
-      <w:r>
-        <w:rPr>
-          <w:color w:val="01091b"/>
-          <w:spacing w:val="-2"/>
-          <w:sz w:val="15"/>
-          <w:szCs w:val="15"/>
-        </w:rPr>
-        <w:t xml:space="preserve">Amazon Financial data for Transactional and Non-Transactional collections use-cases with </w:t>
-      </w:r>
-      <w:r>
-        <w:rPr>
-          <w:b/>
-          <w:bCs/>
-          <w:color w:val="01091b"/>
-          <w:spacing w:val="-2"/>
-          <w:sz w:val="15"/>
-          <w:szCs w:val="15"/>
-        </w:rPr>
-        <w:t xml:space="preserve">100% reconciliation</w:t>
-      </w:r>
-      <w:r>
-        <w:rPr>
-          <w:color w:val="01091b"/>
-          <w:spacing w:val="-2"/>
-          <w:sz w:val="15"/>
-          <w:szCs w:val="15"/>
-        </w:rPr>
-        <w:t xml:space="preserve"> coverage</w:t>
-      </w:r>
-      <w:r>
-        <w:rPr>
-          <w:color w:val="01091b"/>
-          <w:spacing w:val="-2"/>
-          <w:sz w:val="15"/>
-          <w:szCs w:val="15"/>
-        </w:rPr>
-        <w:t xml:space="preserve">.</w:t>
-      </w:r>
-      <w:r>
-        <w:rPr>
-          <w:color w:val="01091b"/>
-          <w:spacing w:val="-2"/>
-          <w:sz w:val="15"/>
-          <w:szCs w:val="15"/>
-        </w:rPr>
-      </w:r>
-      <w:r>
-        <w:rPr>
-          <w:color w:val="01091b"/>
-          <w:spacing w:val="-2"/>
-          <w:sz w:val="15"/>
-          <w:szCs w:val="15"/>
         </w:rPr>
       </w:r>
     </w:p>
@@ -969,6 +895,7 @@
           <w:szCs w:val="15"/>
           <w:highlight w:val="none"/>
         </w:rPr>
+        <w:t xml:space="preserve">Architected and </w:t>
       </w:r>
       <w:r>
         <w:rPr>
@@ -1088,12 +1015,11 @@
         <w:ind w:left="417"/>
         <w:jc w:val="both"/>
         <w:rPr>
-          <w:b/>
-          <w:bCs/>
           <w:color w:val="01091b"/>
           <w:spacing w:val="-2"/>
           <w:sz w:val="15"/>
           <w:szCs w:val="15"/>
+          <w:highlight w:val="none"/>
         </w:rPr>
       </w:pPr>
       <w:r>
@@ -1192,8 +1118,72 @@
           <w:szCs w:val="15"/>
           <w:highlight w:val="none"/>
         </w:rPr>
-        <w:t xml:space="preserve">SLA.</w:t>
-        <w:br/>
+        <w:t xml:space="preserve">SLA, leading to influencing my organizations ETL and data freshness strategy</w:t>
+      </w:r>
+      <w:r>
+        <w:rPr>
+          <w:b/>
+          <w:bCs/>
+          <w:color w:val="01091b"/>
+          <w:spacing w:val="-2"/>
+          <w:sz w:val="15"/>
+          <w:szCs w:val="15"/>
+        </w:rPr>
+        <w:t xml:space="preserve"> by adopting micro-batching </w:t>
+      </w:r>
+      <w:r>
+        <w:rPr>
+          <w:b w:val="0"/>
+          <w:bCs w:val="0"/>
+          <w:color w:val="01091b"/>
+          <w:spacing w:val="-2"/>
+          <w:sz w:val="15"/>
+          <w:szCs w:val="15"/>
+        </w:rPr>
+        <w:t xml:space="preserve">instead of cron based batch solutions. </w:t>
+      </w:r>
+      <w:r>
+        <w:rPr>
+          <w:b/>
+          <w:bCs/>
+          <w:color w:val="01091b"/>
+          <w:spacing w:val="-2"/>
+          <w:sz w:val="15"/>
+          <w:szCs w:val="15"/>
+        </w:rPr>
+      </w:r>
+    </w:p>
+    <w:p>
+      <w:pPr>
+        <w:pStyle w:val="902"/>
+        <w:numPr>
+          <w:ilvl w:val="0"/>
+          <w:numId w:val="6"/>
+        </w:numPr>
+        <w:pBdr/>
+        <w:tabs>
+          <w:tab w:val="left" w:leader="none" w:pos="9723"/>
+        </w:tabs>
+        <w:spacing/>
+        <w:ind w:left="417"/>
+        <w:jc w:val="both"/>
+        <w:rPr>
+          <w:b/>
+          <w:bCs/>
+          <w:color w:val="01091b"/>
+          <w:spacing w:val="-2"/>
+          <w:sz w:val="15"/>
+          <w:szCs w:val="15"/>
+        </w:rPr>
+      </w:pPr>
+      <w:r>
+        <w:rPr>
+          <w:color w:val="01091b"/>
+          <w:spacing w:val="-2"/>
+          <w:sz w:val="15"/>
+          <w:szCs w:val="15"/>
+          <w:highlight w:val="none"/>
+        </w:rPr>
       </w:r>
       <w:r>
         <w:rPr>
@@ -1225,17 +1215,7 @@
           <w:szCs w:val="15"/>
           <w:highlight w:val="none"/>
         </w:rPr>
-        <w:t xml:space="preserve">, telemetry alarms, security review), accelerating team velocity from 4 points/25 days to deliver critic</w:t>
-      </w:r>
-      <w:r>
-        <w:rPr>
-          <w:color w:val="01091b"/>
-          <w:spacing w:val="-2"/>
-          <w:sz w:val="15"/>
-          <w:szCs w:val="15"/>
-          <w:highlight w:val="none"/>
-        </w:rPr>
-        <w:t xml:space="preserve">al delayed </w:t>
+        <w:t xml:space="preserve">, telemetry alarms, security review), </w:t>
       </w:r>
       <w:r>
         <w:rPr>
@@ -1247,7 +1227,7 @@
           <w:szCs w:val="15"/>
           <w:highlight w:val="none"/>
         </w:rPr>
-        <w:t xml:space="preserve">project 1 week ahead of deadline.</w:t>
+        <w:t xml:space="preserve">helped ship a previously</w:t>
       </w:r>
       <w:r>
         <w:rPr>
@@ -1257,7 +1237,9 @@
           <w:spacing w:val="-2"/>
           <w:sz w:val="15"/>
           <w:szCs w:val="15"/>
-        </w:rPr>
+          <w:highlight w:val="none"/>
+        </w:rPr>
+        <w:t xml:space="preserve"> delayed </w:t>
       </w:r>
       <w:r>
         <w:rPr>
@@ -1267,6 +1249,24 @@
           <w:spacing w:val="-2"/>
           <w:sz w:val="15"/>
           <w:szCs w:val="15"/>
+          <w:highlight w:val="none"/>
+        </w:rPr>
+        <w:t xml:space="preserve">project 1 week ahead of deadline.</w:t>
+      </w:r>
+      <w:r>
+        <w:rPr>
+          <w:b/>
+          <w:bCs/>
+          <w:color w:val="01091b"/>
+          <w:spacing w:val="-2"/>
+          <w:sz w:val="15"/>
+          <w:szCs w:val="15"/>
+        </w:rPr>
+      </w:r>
+      <w:r>
+        <w:rPr>
+          <w:b/>
+          <w:bCs/>
         </w:rPr>
       </w:r>
     </w:p>
@@ -1303,6 +1303,7 @@
           <w:szCs w:val="15"/>
           <w:highlight w:val="none"/>
         </w:rPr>
+        <w:t xml:space="preserve">Worked with Principal Engineers and PMs and </w:t>
       </w:r>
       <w:r>
         <w:rPr>
@@ -1314,7 +1315,7 @@
           <w:szCs w:val="15"/>
           <w:highlight w:val="none"/>
         </w:rPr>
-        <w:t xml:space="preserve">Led design and API contracts for new Candidate Search service (post-legacy system deprecation for hiring dashboard migration) and re-architecture of high-volume Search Populations API (response time from</w:t>
+        <w:t xml:space="preserve">Led design and API contracts for new Candidate Search service for Amazon (post-legacy system deprecation for hiring dashboard migration) and re-architecture of high-volume Search Populations API (response time from</w:t>
       </w:r>
       <w:r>
         <w:rPr>
@@ -1338,7 +1339,7 @@
           <w:szCs w:val="15"/>
           <w:highlight w:val="none"/>
         </w:rPr>
-        <w:t xml:space="preserve"> P99), via RCA/POCs/team revi</w:t>
+        <w:t xml:space="preserve"> P99) to remove the </w:t>
       </w:r>
       <w:r>
         <w:rPr>
@@ -1350,52 +1351,8 @@
           <w:szCs w:val="15"/>
           <w:highlight w:val="none"/>
         </w:rPr>
-        <w:t xml:space="preserve">ews/customer signoffs, enabling Q1 2026 launches.</w:t>
-      </w:r>
-      <w:r>
-        <w:rPr>
-          <w:b w:val="0"/>
-          <w:bCs w:val="0"/>
-          <w:color w:val="01091b"/>
-          <w:spacing w:val="-2"/>
-          <w:sz w:val="15"/>
-          <w:szCs w:val="15"/>
-        </w:rPr>
-      </w:r>
-      <w:r>
-        <w:rPr>
-          <w:b w:val="0"/>
-          <w:bCs w:val="0"/>
-          <w:color w:val="01091b"/>
-          <w:spacing w:val="-2"/>
-          <w:sz w:val="15"/>
-          <w:szCs w:val="15"/>
-        </w:rPr>
-      </w:r>
-    </w:p>
-    <w:p>
-      <w:pPr>
-        <w:pStyle w:val="902"/>
-        <w:numPr>
-          <w:ilvl w:val="0"/>
-          <w:numId w:val="6"/>
-        </w:numPr>
-        <w:pBdr/>
-        <w:tabs>
-          <w:tab w:val="left" w:leader="none" w:pos="9723"/>
-        </w:tabs>
-        <w:spacing/>
-        <w:ind w:left="417"/>
-        <w:jc w:val="both"/>
-        <w:rPr>
-          <w:b w:val="0"/>
-          <w:bCs w:val="0"/>
-          <w:color w:val="01091b"/>
-          <w:spacing w:val="-2"/>
-          <w:sz w:val="15"/>
-          <w:szCs w:val="15"/>
-        </w:rPr>
-      </w:pPr>
+        <w:t xml:space="preserve">N+1 queries</w:t>
+      </w:r>
       <w:r>
         <w:rPr>
           <w:b w:val="0"/>
@@ -1406,6 +1363,7 @@
           <w:szCs w:val="15"/>
           <w:highlight w:val="none"/>
         </w:rPr>
+        <w:t xml:space="preserve"> bottleneck</w:t>
       </w:r>
       <w:r>
         <w:rPr>
@@ -1417,6 +1375,356 @@
           <w:szCs w:val="15"/>
           <w:highlight w:val="none"/>
         </w:rPr>
+        <w:t xml:space="preserve">, enabling Q1 2026 launched for the enhanced Amazon jobs search experience.</w:t>
+      </w:r>
+      <w:r>
+        <w:rPr>
+          <w:b w:val="0"/>
+          <w:bCs w:val="0"/>
+          <w:color w:val="01091b"/>
+          <w:spacing w:val="-2"/>
+          <w:sz w:val="15"/>
+          <w:szCs w:val="15"/>
+        </w:rPr>
+      </w:r>
+      <w:r>
+        <w:rPr>
+          <w:b w:val="0"/>
+          <w:bCs w:val="0"/>
+          <w:color w:val="01091b"/>
+          <w:spacing w:val="-2"/>
+          <w:sz w:val="15"/>
+          <w:szCs w:val="15"/>
+        </w:rPr>
+      </w:r>
+    </w:p>
+    <w:p>
+      <w:pPr>
+        <w:pStyle w:val="902"/>
+        <w:numPr>
+          <w:ilvl w:val="0"/>
+          <w:numId w:val="12"/>
+        </w:numPr>
+        <w:pBdr/>
+        <w:tabs>
+          <w:tab w:val="left" w:leader="none" w:pos="9723"/>
+        </w:tabs>
+        <w:spacing/>
+        <w:ind w:left="417"/>
+        <w:jc w:val="both"/>
+        <w:rPr>
+          <w:color w:val="01091b"/>
+          <w:spacing w:val="-2"/>
+          <w:sz w:val="15"/>
+          <w:szCs w:val="15"/>
+        </w:rPr>
+      </w:pPr>
+      <w:r>
+        <w:rPr>
+          <w:color w:val="01091b"/>
+          <w:spacing w:val="-2"/>
+          <w:sz w:val="15"/>
+          <w:szCs w:val="15"/>
+        </w:rPr>
+        <w:t xml:space="preserve">Designed (HLD &amp; LLD) and Developed the backend of</w:t>
+      </w:r>
+      <w:r>
+        <w:rPr>
+          <w:color w:val="01091b"/>
+          <w:spacing w:val="-2"/>
+          <w:sz w:val="15"/>
+          <w:szCs w:val="15"/>
+        </w:rPr>
+        <w:t xml:space="preserve"> </w:t>
+      </w:r>
+      <w:r>
+        <w:rPr>
+          <w:color w:val="01091b"/>
+          <w:spacing w:val="-2"/>
+          <w:sz w:val="15"/>
+          <w:szCs w:val="15"/>
+        </w:rPr>
+        <w:t xml:space="preserve">Amazon Financial data management tool for collections use-cases with </w:t>
+      </w:r>
+      <w:r>
+        <w:rPr>
+          <w:b/>
+          <w:bCs/>
+          <w:color w:val="01091b"/>
+          <w:spacing w:val="-2"/>
+          <w:sz w:val="15"/>
+          <w:szCs w:val="15"/>
+        </w:rPr>
+        <w:t xml:space="preserve">100% reconciliation</w:t>
+      </w:r>
+      <w:r>
+        <w:rPr>
+          <w:color w:val="01091b"/>
+          <w:spacing w:val="-2"/>
+          <w:sz w:val="15"/>
+          <w:szCs w:val="15"/>
+        </w:rPr>
+        <w:t xml:space="preserve"> coverage</w:t>
+      </w:r>
+      <w:r>
+        <w:rPr>
+          <w:color w:val="01091b"/>
+          <w:spacing w:val="-2"/>
+          <w:sz w:val="15"/>
+          <w:szCs w:val="15"/>
+        </w:rPr>
+        <w:t xml:space="preserve">.</w:t>
+      </w:r>
+      <w:r>
+        <w:rPr>
+          <w:color w:val="01091b"/>
+          <w:spacing w:val="-2"/>
+          <w:sz w:val="15"/>
+          <w:szCs w:val="15"/>
+        </w:rPr>
+        <w:t xml:space="preserve"> </w:t>
+      </w:r>
+      <w:r>
+        <w:rPr>
+          <w:color w:val="01091b"/>
+          <w:spacing w:val="-2"/>
+          <w:sz w:val="15"/>
+          <w:szCs w:val="15"/>
+        </w:rPr>
+      </w:r>
+      <w:r>
+        <w:rPr>
+          <w:color w:val="01091b"/>
+          <w:spacing w:val="-2"/>
+          <w:sz w:val="15"/>
+          <w:szCs w:val="15"/>
+        </w:rPr>
+      </w:r>
+      <w:r>
+        <w:rPr>
+          <w:b w:val="0"/>
+          <w:bCs w:val="0"/>
+          <w:color w:val="01091b"/>
+          <w:spacing w:val="-2"/>
+          <w:sz w:val="15"/>
+          <w:szCs w:val="15"/>
+          <w:highlight w:val="none"/>
+        </w:rPr>
+      </w:r>
+      <w:r>
+        <w:rPr>
+          <w:b w:val="0"/>
+          <w:bCs w:val="0"/>
+          <w:color w:val="01091b"/>
+          <w:spacing w:val="-2"/>
+          <w:sz w:val="15"/>
+          <w:szCs w:val="15"/>
+          <w:highlight w:val="none"/>
+        </w:rPr>
+      </w:r>
+      <w:r>
+        <w:rPr>
+          <w:b w:val="0"/>
+          <w:bCs w:val="0"/>
+          <w:color w:val="01091b"/>
+          <w:spacing w:val="-2"/>
+          <w:sz w:val="15"/>
+          <w:szCs w:val="15"/>
+          <w:highlight w:val="none"/>
+        </w:rPr>
+      </w:r>
+      <w:r>
+        <w:rPr>
+          <w:color w:val="01091b"/>
+          <w:spacing w:val="-2"/>
+          <w:sz w:val="15"/>
+          <w:szCs w:val="15"/>
+        </w:rPr>
+      </w:r>
+    </w:p>
+    <w:p>
+      <w:pPr>
+        <w:pStyle w:val="902"/>
+        <w:numPr>
+          <w:ilvl w:val="0"/>
+          <w:numId w:val="14"/>
+        </w:numPr>
+        <w:pBdr/>
+        <w:tabs>
+          <w:tab w:val="left" w:leader="none" w:pos="9723"/>
+        </w:tabs>
+        <w:spacing/>
+        <w:ind w:left="417"/>
+        <w:jc w:val="both"/>
+        <w:rPr>
+          <w:color w:val="01091b"/>
+          <w:spacing w:val="-2"/>
+          <w:sz w:val="15"/>
+          <w:szCs w:val="15"/>
+        </w:rPr>
+      </w:pPr>
+      <w:r>
+        <w:rPr>
+          <w:color w:val="01091b"/>
+          <w:spacing w:val="-2"/>
+          <w:sz w:val="15"/>
+          <w:szCs w:val="15"/>
+        </w:rPr>
+        <w:t xml:space="preserve">Worked on employee data to power employee segmentation for payroll use-case, ingesting more than </w:t>
+      </w:r>
+      <w:r>
+        <w:rPr>
+          <w:b/>
+          <w:bCs/>
+          <w:color w:val="01091b"/>
+          <w:spacing w:val="-2"/>
+          <w:sz w:val="15"/>
+          <w:szCs w:val="15"/>
+        </w:rPr>
+        <w:t xml:space="preserve">10TB data</w:t>
+      </w:r>
+      <w:r>
+        <w:rPr>
+          <w:b/>
+          <w:bCs/>
+          <w:color w:val="01091b"/>
+          <w:spacing w:val="-2"/>
+          <w:sz w:val="15"/>
+          <w:szCs w:val="15"/>
+        </w:rPr>
+        <w:t xml:space="preserve"> per day</w:t>
+      </w:r>
+      <w:r>
+        <w:rPr>
+          <w:color w:val="01091b"/>
+          <w:spacing w:val="-2"/>
+          <w:sz w:val="15"/>
+          <w:szCs w:val="15"/>
+        </w:rPr>
+        <w:t xml:space="preserve">, vending out at more than </w:t>
+      </w:r>
+      <w:r>
+        <w:rPr>
+          <w:b/>
+          <w:bCs/>
+          <w:color w:val="01091b"/>
+          <w:spacing w:val="-2"/>
+          <w:sz w:val="15"/>
+          <w:szCs w:val="15"/>
+        </w:rPr>
+        <w:t xml:space="preserve">1000 TPS</w:t>
+      </w:r>
+      <w:r>
+        <w:rPr>
+          <w:color w:val="01091b"/>
+          <w:spacing w:val="-2"/>
+          <w:sz w:val="15"/>
+          <w:szCs w:val="15"/>
+        </w:rPr>
+        <w:t xml:space="preserve"> via APIs</w:t>
+      </w:r>
+      <w:r>
+        <w:rPr>
+          <w:color w:val="01091b"/>
+          <w:spacing w:val="-2"/>
+          <w:sz w:val="15"/>
+          <w:szCs w:val="15"/>
+        </w:rPr>
+      </w:r>
+      <w:r>
+        <w:rPr>
+          <w:color w:val="01091b"/>
+          <w:spacing w:val="-2"/>
+          <w:sz w:val="15"/>
+          <w:szCs w:val="15"/>
+        </w:rPr>
+      </w:r>
+      <w:r>
+        <w:rPr>
+          <w:b w:val="0"/>
+          <w:bCs w:val="0"/>
+          <w:color w:val="01091b"/>
+          <w:spacing w:val="-2"/>
+          <w:sz w:val="15"/>
+          <w:szCs w:val="15"/>
+          <w:highlight w:val="none"/>
+        </w:rPr>
+      </w:r>
+      <w:r>
+        <w:rPr>
+          <w:b w:val="0"/>
+          <w:bCs w:val="0"/>
+          <w:color w:val="01091b"/>
+          <w:spacing w:val="-2"/>
+          <w:sz w:val="15"/>
+          <w:szCs w:val="15"/>
+          <w:highlight w:val="none"/>
+        </w:rPr>
+      </w:r>
+      <w:r>
+        <w:rPr>
+          <w:b w:val="0"/>
+          <w:bCs w:val="0"/>
+          <w:color w:val="01091b"/>
+          <w:spacing w:val="-2"/>
+          <w:sz w:val="15"/>
+          <w:szCs w:val="15"/>
+          <w:highlight w:val="none"/>
+        </w:rPr>
+      </w:r>
+      <w:r>
+        <w:rPr>
+          <w:color w:val="01091b"/>
+          <w:spacing w:val="-2"/>
+          <w:sz w:val="15"/>
+          <w:szCs w:val="15"/>
+        </w:rPr>
+      </w:r>
+    </w:p>
+    <w:p>
+      <w:pPr>
+        <w:pStyle w:val="902"/>
+        <w:numPr>
+          <w:ilvl w:val="0"/>
+          <w:numId w:val="6"/>
+        </w:numPr>
+        <w:pBdr/>
+        <w:tabs>
+          <w:tab w:val="left" w:leader="none" w:pos="9723"/>
+        </w:tabs>
+        <w:spacing/>
+        <w:ind w:left="417"/>
+        <w:jc w:val="both"/>
+        <w:rPr>
+          <w:b w:val="0"/>
+          <w:bCs w:val="0"/>
+          <w:color w:val="01091b"/>
+          <w:spacing w:val="-2"/>
+          <w:sz w:val="15"/>
+          <w:szCs w:val="15"/>
+        </w:rPr>
+      </w:pPr>
+      <w:r>
+        <w:rPr>
+          <w:b w:val="0"/>
+          <w:bCs w:val="0"/>
+          <w:color w:val="01091b"/>
+          <w:spacing w:val="-2"/>
+          <w:sz w:val="15"/>
+          <w:szCs w:val="15"/>
+          <w:highlight w:val="none"/>
+        </w:rPr>
+      </w:r>
+      <w:r>
+        <w:rPr>
+          <w:b w:val="0"/>
+          <w:bCs w:val="0"/>
+          <w:color w:val="01091b"/>
+          <w:spacing w:val="-2"/>
+          <w:sz w:val="15"/>
+          <w:szCs w:val="15"/>
+          <w:highlight w:val="none"/>
+        </w:rPr>
         <w:t xml:space="preserve">Served as Operational Excellence (OE) Champion, analyzing 6 months of ticket data (75 SEV2s/473 SEV3s) to prioritize 20+ backlog items (alarm tweaks, retries, performance tuning), </w:t>
       </w:r>
       <w:r>
@@ -1453,7 +1761,7 @@
           <w:szCs w:val="15"/>
           <w:highlight w:val="none"/>
         </w:rPr>
-        <w:t xml:space="preserve"> while leading security reviews, dashboards, and retrospectives.</w:t>
+        <w:t xml:space="preserve"> (per month) while leading security reviews, dashboards, and retrospectives.</w:t>
       </w:r>
       <w:r>
         <w:rPr>
@@ -1481,94 +1789,168 @@
         <w:pStyle w:val="902"/>
         <w:numPr>
           <w:ilvl w:val="0"/>
-          <w:numId w:val="6"/>
+          <w:numId w:val="13"/>
         </w:numPr>
         <w:pBdr/>
         <w:tabs>
-          <w:tab w:val="left" w:leader="none" w:pos="9723"/>
+          <w:tab w:val="left" w:leader="none" w:pos="9085"/>
+          <w:tab w:val="left" w:leader="none" w:pos="9663"/>
         </w:tabs>
-        <w:spacing/>
-        <w:ind w:left="417"/>
-        <w:jc w:val="both"/>
+        <w:spacing w:before="0" w:line="276" w:lineRule="auto"/>
+        <w:ind w:right="57" w:left="417"/>
+        <w:jc w:val="left"/>
+        <w:rPr>
+          <w:sz w:val="15"/>
+          <w:szCs w:val="15"/>
+        </w:rPr>
+      </w:pPr>
+      <w:r>
+        <w:rPr>
+          <w:sz w:val="15"/>
+          <w:szCs w:val="15"/>
+          <w:highlight w:val="none"/>
+        </w:rPr>
+        <w:t xml:space="preserve">After a large-scale outage, </w:t>
+      </w:r>
+      <w:r>
+        <w:rPr>
+          <w:sz w:val="15"/>
+          <w:szCs w:val="15"/>
+          <w:highlight w:val="none"/>
+        </w:rPr>
+        <w:t xml:space="preserve">led </w:t>
+      </w:r>
+      <w:r>
+        <w:rPr>
+          <w:b/>
+          <w:bCs/>
+          <w:sz w:val="15"/>
+          <w:szCs w:val="15"/>
+          <w:highlight w:val="none"/>
+        </w:rPr>
+        <w:t xml:space="preserve">operational readiness reviews</w:t>
+      </w:r>
+      <w:r>
+        <w:rPr>
+          <w:sz w:val="15"/>
+          <w:szCs w:val="15"/>
+          <w:highlight w:val="none"/>
+        </w:rPr>
+        <w:t xml:space="preserve"> (ORR) for </w:t>
+      </w:r>
+      <w:r>
+        <w:rPr>
+          <w:b/>
+          <w:bCs/>
+          <w:sz w:val="15"/>
+          <w:szCs w:val="15"/>
+          <w:highlight w:val="none"/>
+        </w:rPr>
+        <w:t xml:space="preserve">reconciliation tool </w:t>
+      </w:r>
+      <w:r>
+        <w:rPr>
+          <w:sz w:val="15"/>
+          <w:szCs w:val="15"/>
+          <w:highlight w:val="none"/>
+        </w:rPr>
+        <w:t xml:space="preserve">(</w:t>
+      </w:r>
+      <w:r>
+        <w:rPr>
+          <w:b/>
+          <w:bCs/>
+          <w:sz w:val="15"/>
+          <w:szCs w:val="15"/>
+          <w:highlight w:val="none"/>
+        </w:rPr>
+        <w:t xml:space="preserve">100B records/day, SOX/GRC compliant</w:t>
+      </w:r>
+      <w:r>
+        <w:rPr>
+          <w:sz w:val="15"/>
+          <w:szCs w:val="15"/>
+          <w:highlight w:val="none"/>
+        </w:rPr>
+        <w:t xml:space="preserve">), and ingestion service as sole SDE, automating job scheduling, unifying CDK pipelines (infra as code), implementing </w:t>
+      </w:r>
+      <w:r>
+        <w:rPr>
+          <w:b/>
+          <w:bCs/>
+          <w:sz w:val="15"/>
+          <w:szCs w:val="15"/>
+          <w:highlight w:val="none"/>
+        </w:rPr>
+        <w:t xml:space="preserve">DAG </w:t>
+      </w:r>
+      <w:r>
+        <w:rPr>
+          <w:sz w:val="15"/>
+          <w:szCs w:val="15"/>
+          <w:highlight w:val="none"/>
+        </w:rPr>
+        <w:t xml:space="preserve">based alarms and retries in </w:t>
+      </w:r>
+      <w:r>
+        <w:rPr>
+          <w:b/>
+          <w:bCs/>
+          <w:sz w:val="15"/>
+          <w:szCs w:val="15"/>
+          <w:highlight w:val="none"/>
+        </w:rPr>
+        <w:t xml:space="preserve">Airflow</w:t>
+      </w:r>
+      <w:r>
+        <w:rPr>
+          <w:sz w:val="15"/>
+          <w:szCs w:val="15"/>
+          <w:highlight w:val="none"/>
+        </w:rPr>
+        <w:t xml:space="preserve">, optimizing, and building customer dashboards/runbooks to complete GRC compliance and eliminate operational gaps.</w:t>
+      </w:r>
+      <w:r>
+        <w:rPr>
+          <w:sz w:val="15"/>
+          <w:szCs w:val="15"/>
+        </w:rPr>
+      </w:r>
+      <w:r>
+        <w:rPr>
+          <w:sz w:val="15"/>
+          <w:szCs w:val="15"/>
+        </w:rPr>
+      </w:r>
+      <w:r>
         <w:rPr>
           <w:color w:val="01091b"/>
           <w:spacing w:val="-2"/>
           <w:sz w:val="15"/>
           <w:szCs w:val="15"/>
-        </w:rPr>
-      </w:pPr>
+          <w:highlight w:val="none"/>
+        </w:rPr>
+      </w:r>
       <w:r>
         <w:rPr>
           <w:color w:val="01091b"/>
           <w:spacing w:val="-2"/>
           <w:sz w:val="15"/>
           <w:szCs w:val="15"/>
-        </w:rPr>
-        <w:t xml:space="preserve">Worked on employee data to power employee segmentation for payroll use-case, ingesting more than </w:t>
-      </w:r>
-      <w:r>
-        <w:rPr>
-          <w:b/>
-          <w:bCs/>
+          <w:highlight w:val="none"/>
+        </w:rPr>
+      </w:r>
+      <w:r>
+        <w:rPr>
           <w:color w:val="01091b"/>
           <w:spacing w:val="-2"/>
           <w:sz w:val="15"/>
           <w:szCs w:val="15"/>
-        </w:rPr>
-        <w:t xml:space="preserve">10TB data</w:t>
-      </w:r>
-      <w:r>
-        <w:rPr>
-          <w:b/>
-          <w:bCs/>
-          <w:color w:val="01091b"/>
-          <w:spacing w:val="-2"/>
-          <w:sz w:val="15"/>
-          <w:szCs w:val="15"/>
-        </w:rPr>
-        <w:t xml:space="preserve"> per day</w:t>
-      </w:r>
-      <w:r>
-        <w:rPr>
-          <w:color w:val="01091b"/>
-          <w:spacing w:val="-2"/>
-          <w:sz w:val="15"/>
-          <w:szCs w:val="15"/>
-        </w:rPr>
-        <w:t xml:space="preserve">, vending out at more than </w:t>
-      </w:r>
-      <w:r>
-        <w:rPr>
-          <w:b/>
-          <w:bCs/>
-          <w:color w:val="01091b"/>
-          <w:spacing w:val="-2"/>
-          <w:sz w:val="15"/>
-          <w:szCs w:val="15"/>
-        </w:rPr>
-        <w:t xml:space="preserve">1000 TPS</w:t>
-      </w:r>
-      <w:r>
-        <w:rPr>
-          <w:color w:val="01091b"/>
-          <w:spacing w:val="-2"/>
-          <w:sz w:val="15"/>
-          <w:szCs w:val="15"/>
-        </w:rPr>
-        <w:t xml:space="preserve"> via APIs</w:t>
-      </w:r>
-      <w:r>
-        <w:rPr>
-          <w:color w:val="01091b"/>
-          <w:spacing w:val="-2"/>
-          <w:sz w:val="15"/>
-          <w:szCs w:val="15"/>
-        </w:rPr>
-      </w:r>
-      <w:r>
-        <w:rPr>
-          <w:color w:val="01091b"/>
-          <w:spacing w:val="-2"/>
+          <w:highlight w:val="none"/>
+        </w:rPr>
+      </w:r>
+      <w:r>
+        <w:rPr>
           <w:sz w:val="15"/>
           <w:szCs w:val="15"/>
         </w:rPr>
@@ -1993,7 +2375,7 @@
             <w:szCs w:val="15"/>
             <w:u w:val="none"/>
           </w:rPr>
-          <w:t xml:space="preserve"> capable of processing over </w:t>
+          <w:t xml:space="preserve"> currently processing over </w:t>
         </w:r>
         <w:r>
           <w:rPr>
@@ -2027,7 +2409,7 @@
             <w:szCs w:val="15"/>
             <w:u w:val="none"/>
           </w:rPr>
-          <w:t xml:space="preserve">SQL and NoSQL sources</w:t>
+          <w:t xml:space="preserve">SQL and NoSQL data sources</w:t>
         </w:r>
         <w:r>
           <w:rPr>
@@ -2037,7 +2419,7 @@
             <w:szCs w:val="15"/>
             <w:u w:val="none"/>
           </w:rPr>
-          <w:t xml:space="preserve">, ensuring </w:t>
+          <w:t xml:space="preserve">, and across multiple AWS accounts, ensuring </w:t>
         </w:r>
         <w:r>
           <w:rPr>
@@ -2059,25 +2441,9 @@
             <w:szCs w:val="15"/>
             <w:u w:val="none"/>
           </w:rPr>
-          <w:t xml:space="preserve"> of internal financial data flowing through the central data lake. Enabled seamless integration with</w:t>
+          <w:t xml:space="preserve"> of internal financial data flowing through the central data lake. </w:t>
         </w:r>
       </w:hyperlink>
-      <w:r>
-        <w:rPr>
-          <w:color w:val="000000" w:themeColor="text1"/>
-          <w:sz w:val="15"/>
-          <w:szCs w:val="15"/>
-        </w:rPr>
-        <w:t xml:space="preserve"> </w:t>
-      </w:r>
-      <w:r>
-        <w:rPr>
-          <w:color w:val="000000" w:themeColor="text1"/>
-          <w:sz w:val="15"/>
-          <w:szCs w:val="15"/>
-        </w:rPr>
-        <w:t xml:space="preserve">data pipelines via custom hooks.</w:t>
-      </w:r>
       <w:r>
         <w:rPr>
           <w:color w:val="000000" w:themeColor="text1"/>
@@ -2265,144 +2631,6 @@
           <w:highlight w:val="none"/>
         </w:rPr>
         <w:t xml:space="preserve"> within 5 business days without exceeding AWS limits.</w:t>
-      </w:r>
-      <w:r>
-        <w:rPr>
-          <w:sz w:val="15"/>
-          <w:szCs w:val="15"/>
-        </w:rPr>
-      </w:r>
-      <w:r>
-        <w:rPr>
-          <w:sz w:val="15"/>
-          <w:szCs w:val="15"/>
-        </w:rPr>
-      </w:r>
-    </w:p>
-    <w:p>
-      <w:pPr>
-        <w:pStyle w:val="902"/>
-        <w:numPr>
-          <w:ilvl w:val="0"/>
-          <w:numId w:val="5"/>
-        </w:numPr>
-        <w:pBdr/>
-        <w:tabs>
-          <w:tab w:val="left" w:leader="none" w:pos="9085"/>
-          <w:tab w:val="left" w:leader="none" w:pos="9663"/>
-        </w:tabs>
-        <w:spacing w:before="0" w:line="276" w:lineRule="auto"/>
-        <w:ind w:right="57" w:left="417"/>
-        <w:jc w:val="left"/>
-        <w:rPr>
-          <w:sz w:val="15"/>
-          <w:szCs w:val="15"/>
-        </w:rPr>
-      </w:pPr>
-      <w:r>
-        <w:rPr>
-          <w:sz w:val="15"/>
-          <w:szCs w:val="15"/>
-          <w:highlight w:val="none"/>
-        </w:rPr>
-      </w:r>
-      <w:r>
-        <w:rPr>
-          <w:sz w:val="15"/>
-          <w:szCs w:val="15"/>
-          <w:highlight w:val="none"/>
-        </w:rPr>
-        <w:t xml:space="preserve">Led </w:t>
-      </w:r>
-      <w:r>
-        <w:rPr>
-          <w:b/>
-          <w:bCs/>
-          <w:sz w:val="15"/>
-          <w:szCs w:val="15"/>
-          <w:highlight w:val="none"/>
-        </w:rPr>
-        <w:t xml:space="preserve">operational readiness reviews</w:t>
-      </w:r>
-      <w:r>
-        <w:rPr>
-          <w:sz w:val="15"/>
-          <w:szCs w:val="15"/>
-          <w:highlight w:val="none"/>
-        </w:rPr>
-        <w:t xml:space="preserve"> (ORR) for </w:t>
-      </w:r>
-      <w:r>
-        <w:rPr>
-          <w:b/>
-          <w:bCs/>
-          <w:sz w:val="15"/>
-          <w:szCs w:val="15"/>
-          <w:highlight w:val="none"/>
-        </w:rPr>
-        <w:t xml:space="preserve">reconciliation tool </w:t>
-      </w:r>
-      <w:r>
-        <w:rPr>
-          <w:sz w:val="15"/>
-          <w:szCs w:val="15"/>
-          <w:highlight w:val="none"/>
-        </w:rPr>
-        <w:t xml:space="preserve">(</w:t>
-      </w:r>
-      <w:r>
-        <w:rPr>
-          <w:b/>
-          <w:bCs/>
-          <w:sz w:val="15"/>
-          <w:szCs w:val="15"/>
-          <w:highlight w:val="none"/>
-        </w:rPr>
-        <w:t xml:space="preserve">100B records/day, SOX/GRC complian</w:t>
-      </w:r>
-      <w:r>
-        <w:rPr>
-          <w:sz w:val="15"/>
-          <w:szCs w:val="15"/>
-          <w:highlight w:val="none"/>
-        </w:rPr>
-        <w:t xml:space="preserve">t), and ingestion service as sole SDE, automating job scheduling, unifying CDK pipelines (infra as code), implementing </w:t>
-      </w:r>
-      <w:r>
-        <w:rPr>
-          <w:b/>
-          <w:bCs/>
-          <w:sz w:val="15"/>
-          <w:szCs w:val="15"/>
-          <w:highlight w:val="none"/>
-        </w:rPr>
-        <w:t xml:space="preserve">DAG </w:t>
-      </w:r>
-      <w:r>
-        <w:rPr>
-          <w:sz w:val="15"/>
-          <w:szCs w:val="15"/>
-          <w:highlight w:val="none"/>
-        </w:rPr>
-        <w:t xml:space="preserve">based alarms and retries in </w:t>
-      </w:r>
-      <w:r>
-        <w:rPr>
-          <w:b/>
-          <w:bCs/>
-          <w:sz w:val="15"/>
-          <w:szCs w:val="15"/>
-          <w:highlight w:val="none"/>
-        </w:rPr>
-        <w:t xml:space="preserve">Airflow</w:t>
-      </w:r>
-      <w:r>
-        <w:rPr>
-          <w:sz w:val="15"/>
-          <w:szCs w:val="15"/>
-          <w:highlight w:val="none"/>
-        </w:rPr>
-        <w:t xml:space="preserve">, optimizing, and building customer dashboards/runbooks to complete GRC compliance and eliminate operational gaps.</w:t>
       </w:r>
       <w:r>
         <w:rPr>
@@ -7742,6 +7970,453 @@
       <w:suff w:val="tab"/>
     </w:lvl>
   </w:abstractNum>
+  <w:abstractNum w:abstractNumId="11">
+    <w:nsid w:val="7E142BE4"/>
+    <w:lvl w:ilvl="0">
+      <w:isLgl w:val="false"/>
+      <w:lvlJc w:val="left"/>
+      <w:lvlText w:val="-"/>
+      <w:numFmt w:val="bullet"/>
+      <w:pPr>
+        <w:pBdr/>
+        <w:spacing/>
+        <w:ind w:hanging="360" w:left="474"/>
+      </w:pPr>
+      <w:rPr>
+        <w:rFonts w:hint="default" w:ascii="Roboto" w:hAnsi="Roboto" w:eastAsia="Roboto" w:cs="Roboto"/>
+        <w:spacing w:val="0"/>
+        <w:lang w:val="en-US" w:eastAsia="en-US" w:bidi="ar-SA"/>
+      </w:rPr>
+      <w:start w:val="0"/>
+      <w:suff w:val="tab"/>
+    </w:lvl>
+    <w:lvl w:ilvl="1">
+      <w:isLgl w:val="false"/>
+      <w:lvlJc w:val="left"/>
+      <w:lvlText w:val="o"/>
+      <w:numFmt w:val="bullet"/>
+      <w:pPr>
+        <w:pBdr/>
+        <w:spacing/>
+        <w:ind w:hanging="360" w:left="1194"/>
+      </w:pPr>
+      <w:rPr>
+        <w:rFonts w:hint="default" w:ascii="Courier New" w:hAnsi="Courier New"/>
+      </w:rPr>
+      <w:start w:val="1"/>
+      <w:suff w:val="tab"/>
+    </w:lvl>
+    <w:lvl w:ilvl="2">
+      <w:isLgl w:val="false"/>
+      <w:lvlJc w:val="left"/>
+      <w:lvlText w:val=""/>
+      <w:numFmt w:val="bullet"/>
+      <w:pPr>
+        <w:pBdr/>
+        <w:spacing/>
+        <w:ind w:hanging="360" w:left="1914"/>
+      </w:pPr>
+      <w:rPr>
+        <w:rFonts w:hint="default" w:ascii="Wingdings" w:hAnsi="Wingdings"/>
+      </w:rPr>
+      <w:start w:val="1"/>
+      <w:suff w:val="tab"/>
+    </w:lvl>
+    <w:lvl w:ilvl="3">
+      <w:isLgl w:val="false"/>
+      <w:lvlJc w:val="left"/>
+      <w:lvlText w:val=""/>
+      <w:numFmt w:val="bullet"/>
+      <w:pPr>
+        <w:pBdr/>
+        <w:spacing/>
+        <w:ind w:hanging="360" w:left="2634"/>
+      </w:pPr>
+      <w:rPr>
+        <w:rFonts w:hint="default" w:ascii="Symbol" w:hAnsi="Symbol"/>
+      </w:rPr>
+      <w:start w:val="1"/>
+      <w:suff w:val="tab"/>
+    </w:lvl>
+    <w:lvl w:ilvl="4">
+      <w:isLgl w:val="false"/>
+      <w:lvlJc w:val="left"/>
+      <w:lvlText w:val="o"/>
+      <w:numFmt w:val="bullet"/>
+      <w:pPr>
+        <w:pBdr/>
+        <w:spacing/>
+        <w:ind w:hanging="360" w:left="3354"/>
+      </w:pPr>
+      <w:rPr>
+        <w:rFonts w:hint="default" w:ascii="Courier New" w:hAnsi="Courier New"/>
+      </w:rPr>
+      <w:start w:val="1"/>
+      <w:suff w:val="tab"/>
+    </w:lvl>
+    <w:lvl w:ilvl="5">
+      <w:isLgl w:val="false"/>
+      <w:lvlJc w:val="left"/>
+      <w:lvlText w:val=""/>
+      <w:numFmt w:val="bullet"/>
+      <w:pPr>
+        <w:pBdr/>
+        <w:spacing/>
+        <w:ind w:hanging="360" w:left="4074"/>
+      </w:pPr>
+      <w:rPr>
+        <w:rFonts w:hint="default" w:ascii="Wingdings" w:hAnsi="Wingdings"/>
+      </w:rPr>
+      <w:start w:val="1"/>
+      <w:suff w:val="tab"/>
+    </w:lvl>
+    <w:lvl w:ilvl="6">
+      <w:isLgl w:val="false"/>
+      <w:lvlJc w:val="left"/>
+      <w:lvlText w:val=""/>
+      <w:numFmt w:val="bullet"/>
+      <w:pPr>
+        <w:pBdr/>
+        <w:spacing/>
+        <w:ind w:hanging="360" w:left="4794"/>
+      </w:pPr>
+      <w:rPr>
+        <w:rFonts w:hint="default" w:ascii="Symbol" w:hAnsi="Symbol"/>
+      </w:rPr>
+      <w:start w:val="1"/>
+      <w:suff w:val="tab"/>
+    </w:lvl>
+    <w:lvl w:ilvl="7">
+      <w:isLgl w:val="false"/>
+      <w:lvlJc w:val="left"/>
+      <w:lvlText w:val="o"/>
+      <w:numFmt w:val="bullet"/>
+      <w:pPr>
+        <w:pBdr/>
+        <w:spacing/>
+        <w:ind w:hanging="360" w:left="5514"/>
+      </w:pPr>
+      <w:rPr>
+        <w:rFonts w:hint="default" w:ascii="Courier New" w:hAnsi="Courier New"/>
+      </w:rPr>
+      <w:start w:val="1"/>
+      <w:suff w:val="tab"/>
+    </w:lvl>
+    <w:lvl w:ilvl="8">
+      <w:isLgl w:val="false"/>
+      <w:lvlJc w:val="left"/>
+      <w:lvlText w:val=""/>
+      <w:numFmt w:val="bullet"/>
+      <w:pPr>
+        <w:pBdr/>
+        <w:spacing/>
+        <w:ind w:hanging="360" w:left="6234"/>
+      </w:pPr>
+      <w:rPr>
+        <w:rFonts w:hint="default" w:ascii="Wingdings" w:hAnsi="Wingdings"/>
+      </w:rPr>
+      <w:start w:val="1"/>
+      <w:suff w:val="tab"/>
+    </w:lvl>
+  </w:abstractNum>
+  <w:abstractNum w:abstractNumId="12">
+    <w:nsid w:val="7CF5114C"/>
+    <w:lvl w:ilvl="0">
+      <w:isLgl w:val="false"/>
+      <w:lvlJc w:val="left"/>
+      <w:lvlText w:val="-"/>
+      <w:numFmt w:val="bullet"/>
+      <w:pPr>
+        <w:pBdr/>
+        <w:spacing/>
+        <w:ind w:hanging="360" w:left="474"/>
+      </w:pPr>
+      <w:rPr>
+        <w:rFonts w:hint="default" w:ascii="Roboto" w:hAnsi="Roboto" w:eastAsia="Roboto" w:cs="Roboto"/>
+        <w:spacing w:val="0"/>
+        <w:lang w:val="en-US" w:eastAsia="en-US" w:bidi="ar-SA"/>
+      </w:rPr>
+      <w:start w:val="0"/>
+      <w:suff w:val="tab"/>
+    </w:lvl>
+    <w:lvl w:ilvl="1">
+      <w:isLgl w:val="false"/>
+      <w:lvlJc w:val="left"/>
+      <w:lvlText w:val="o"/>
+      <w:numFmt w:val="bullet"/>
+      <w:pPr>
+        <w:pBdr/>
+        <w:spacing/>
+        <w:ind w:hanging="360" w:left="1440"/>
+      </w:pPr>
+      <w:rPr>
+        <w:rFonts w:hint="default" w:ascii="Courier New" w:hAnsi="Courier New"/>
+      </w:rPr>
+      <w:start w:val="1"/>
+      <w:suff w:val="tab"/>
+    </w:lvl>
+    <w:lvl w:ilvl="2">
+      <w:isLgl w:val="false"/>
+      <w:lvlJc w:val="left"/>
+      <w:lvlText w:val=""/>
+      <w:numFmt w:val="bullet"/>
+      <w:pPr>
+        <w:pBdr/>
+        <w:spacing/>
+        <w:ind w:hanging="360" w:left="2160"/>
+      </w:pPr>
+      <w:rPr>
+        <w:rFonts w:hint="default" w:ascii="Wingdings" w:hAnsi="Wingdings"/>
+      </w:rPr>
+      <w:start w:val="1"/>
+      <w:suff w:val="tab"/>
+    </w:lvl>
+    <w:lvl w:ilvl="3">
+      <w:isLgl w:val="false"/>
+      <w:lvlJc w:val="left"/>
+      <w:lvlText w:val=""/>
+      <w:numFmt w:val="bullet"/>
+      <w:pPr>
+        <w:pBdr/>
+        <w:spacing/>
+        <w:ind w:hanging="360" w:left="2880"/>
+      </w:pPr>
+      <w:rPr>
+        <w:rFonts w:hint="default" w:ascii="Symbol" w:hAnsi="Symbol"/>
+      </w:rPr>
+      <w:start w:val="1"/>
+      <w:suff w:val="tab"/>
+    </w:lvl>
+    <w:lvl w:ilvl="4">
+      <w:isLgl w:val="false"/>
+      <w:lvlJc w:val="left"/>
+      <w:lvlText w:val="o"/>
+      <w:numFmt w:val="bullet"/>
+      <w:pPr>
+        <w:pBdr/>
+        <w:spacing/>
+        <w:ind w:hanging="360" w:left="3600"/>
+      </w:pPr>
+      <w:rPr>
+        <w:rFonts w:hint="default" w:ascii="Courier New" w:hAnsi="Courier New"/>
+      </w:rPr>
+      <w:start w:val="1"/>
+      <w:suff w:val="tab"/>
+    </w:lvl>
+    <w:lvl w:ilvl="5">
+      <w:isLgl w:val="false"/>
+      <w:lvlJc w:val="left"/>
+      <w:lvlText w:val=""/>
+      <w:numFmt w:val="bullet"/>
+      <w:pPr>
+        <w:pBdr/>
+        <w:spacing/>
+        <w:ind w:hanging="360" w:left="4320"/>
+      </w:pPr>
+      <w:rPr>
+        <w:rFonts w:hint="default" w:ascii="Wingdings" w:hAnsi="Wingdings"/>
+      </w:rPr>
+      <w:start w:val="1"/>
+      <w:suff w:val="tab"/>
+    </w:lvl>
+    <w:lvl w:ilvl="6">
+      <w:isLgl w:val="false"/>
+      <w:lvlJc w:val="left"/>
+      <w:lvlText w:val=""/>
+      <w:numFmt w:val="bullet"/>
+      <w:pPr>
+        <w:pBdr/>
+        <w:spacing/>
+        <w:ind w:hanging="360" w:left="5040"/>
+      </w:pPr>
+      <w:rPr>
+        <w:rFonts w:hint="default" w:ascii="Symbol" w:hAnsi="Symbol"/>
+      </w:rPr>
+      <w:start w:val="1"/>
+      <w:suff w:val="tab"/>
+    </w:lvl>
+    <w:lvl w:ilvl="7">
+      <w:isLgl w:val="false"/>
+      <w:lvlJc w:val="left"/>
+      <w:lvlText w:val="o"/>
+      <w:numFmt w:val="bullet"/>
+      <w:pPr>
+        <w:pBdr/>
+        <w:spacing/>
+        <w:ind w:hanging="360" w:left="5760"/>
+      </w:pPr>
+      <w:rPr>
+        <w:rFonts w:hint="default" w:ascii="Courier New" w:hAnsi="Courier New"/>
+      </w:rPr>
+      <w:start w:val="1"/>
+      <w:suff w:val="tab"/>
+    </w:lvl>
+    <w:lvl w:ilvl="8">
+      <w:isLgl w:val="false"/>
+      <w:lvlJc w:val="left"/>
+      <w:lvlText w:val=""/>
+      <w:numFmt w:val="bullet"/>
+      <w:pPr>
+        <w:pBdr/>
+        <w:spacing/>
+        <w:ind w:hanging="360" w:left="6480"/>
+      </w:pPr>
+      <w:rPr>
+        <w:rFonts w:hint="default" w:ascii="Wingdings" w:hAnsi="Wingdings"/>
+      </w:rPr>
+      <w:start w:val="1"/>
+      <w:suff w:val="tab"/>
+    </w:lvl>
+  </w:abstractNum>
+  <w:abstractNum w:abstractNumId="13">
+    <w:nsid w:val="7E142BE4"/>
+    <w:lvl w:ilvl="0">
+      <w:isLgl w:val="false"/>
+      <w:lvlJc w:val="left"/>
+      <w:lvlText w:val="-"/>
+      <w:numFmt w:val="bullet"/>
+      <w:pPr>
+        <w:pBdr/>
+        <w:spacing/>
+        <w:ind w:hanging="360" w:left="474"/>
+      </w:pPr>
+      <w:rPr>
+        <w:rFonts w:hint="default" w:ascii="Roboto" w:hAnsi="Roboto" w:eastAsia="Roboto" w:cs="Roboto"/>
+        <w:spacing w:val="0"/>
+        <w:lang w:val="en-US" w:eastAsia="en-US" w:bidi="ar-SA"/>
+      </w:rPr>
+      <w:start w:val="0"/>
+      <w:suff w:val="tab"/>
+    </w:lvl>
+    <w:lvl w:ilvl="1">
+      <w:isLgl w:val="false"/>
+      <w:lvlJc w:val="left"/>
+      <w:lvlText w:val="o"/>
+      <w:numFmt w:val="bullet"/>
+      <w:pPr>
+        <w:pBdr/>
+        <w:spacing/>
+        <w:ind w:hanging="360" w:left="1194"/>
+      </w:pPr>
+      <w:rPr>
+        <w:rFonts w:hint="default" w:ascii="Courier New" w:hAnsi="Courier New"/>
+      </w:rPr>
+      <w:start w:val="1"/>
+      <w:suff w:val="tab"/>
+    </w:lvl>
+    <w:lvl w:ilvl="2">
+      <w:isLgl w:val="false"/>
+      <w:lvlJc w:val="left"/>
+      <w:lvlText w:val=""/>
+      <w:numFmt w:val="bullet"/>
+      <w:pPr>
+        <w:pBdr/>
+        <w:spacing/>
+        <w:ind w:hanging="360" w:left="1914"/>
+      </w:pPr>
+      <w:rPr>
+        <w:rFonts w:hint="default" w:ascii="Wingdings" w:hAnsi="Wingdings"/>
+      </w:rPr>
+      <w:start w:val="1"/>
+      <w:suff w:val="tab"/>
+    </w:lvl>
+    <w:lvl w:ilvl="3">
+      <w:isLgl w:val="false"/>
+      <w:lvlJc w:val="left"/>
+      <w:lvlText w:val=""/>
+      <w:numFmt w:val="bullet"/>
+      <w:pPr>
+        <w:pBdr/>
+        <w:spacing/>
+        <w:ind w:hanging="360" w:left="2634"/>
+      </w:pPr>
+      <w:rPr>
+        <w:rFonts w:hint="default" w:ascii="Symbol" w:hAnsi="Symbol"/>
+      </w:rPr>
+      <w:start w:val="1"/>
+      <w:suff w:val="tab"/>
+    </w:lvl>
+    <w:lvl w:ilvl="4">
+      <w:isLgl w:val="false"/>
+      <w:lvlJc w:val="left"/>
+      <w:lvlText w:val="o"/>
+      <w:numFmt w:val="bullet"/>
+      <w:pPr>
+        <w:pBdr/>
+        <w:spacing/>
+        <w:ind w:hanging="360" w:left="3354"/>
+      </w:pPr>
+      <w:rPr>
+        <w:rFonts w:hint="default" w:ascii="Courier New" w:hAnsi="Courier New"/>
+      </w:rPr>
+      <w:start w:val="1"/>
+      <w:suff w:val="tab"/>
+    </w:lvl>
+    <w:lvl w:ilvl="5">
+      <w:isLgl w:val="false"/>
+      <w:lvlJc w:val="left"/>
+      <w:lvlText w:val=""/>
+      <w:numFmt w:val="bullet"/>
+      <w:pPr>
+        <w:pBdr/>
+        <w:spacing/>
+        <w:ind w:hanging="360" w:left="4074"/>
+      </w:pPr>
+      <w:rPr>
+        <w:rFonts w:hint="default" w:ascii="Wingdings" w:hAnsi="Wingdings"/>
+      </w:rPr>
+      <w:start w:val="1"/>
+      <w:suff w:val="tab"/>
+    </w:lvl>
+    <w:lvl w:ilvl="6">
+      <w:isLgl w:val="false"/>
+      <w:lvlJc w:val="left"/>
+      <w:lvlText w:val=""/>
+      <w:numFmt w:val="bullet"/>
+      <w:pPr>
+        <w:pBdr/>
+        <w:spacing/>
+        <w:ind w:hanging="360" w:left="4794"/>
+      </w:pPr>
+      <w:rPr>
+        <w:rFonts w:hint="default" w:ascii="Symbol" w:hAnsi="Symbol"/>
+      </w:rPr>
+      <w:start w:val="1"/>
+      <w:suff w:val="tab"/>
+    </w:lvl>
+    <w:lvl w:ilvl="7">
+      <w:isLgl w:val="false"/>
+      <w:lvlJc w:val="left"/>
+      <w:lvlText w:val="o"/>
+      <w:numFmt w:val="bullet"/>
+      <w:pPr>
+        <w:pBdr/>
+        <w:spacing/>
+        <w:ind w:hanging="360" w:left="5514"/>
+      </w:pPr>
+      <w:rPr>
+        <w:rFonts w:hint="default" w:ascii="Courier New" w:hAnsi="Courier New"/>
+      </w:rPr>
+      <w:start w:val="1"/>
+      <w:suff w:val="tab"/>
+    </w:lvl>
+    <w:lvl w:ilvl="8">
+      <w:isLgl w:val="false"/>
+      <w:lvlJc w:val="left"/>
+      <w:lvlText w:val=""/>
+      <w:numFmt w:val="bullet"/>
+      <w:pPr>
+        <w:pBdr/>
+        <w:spacing/>
+        <w:ind w:hanging="360" w:left="6234"/>
+      </w:pPr>
+      <w:rPr>
+        <w:rFonts w:hint="default" w:ascii="Wingdings" w:hAnsi="Wingdings"/>
+      </w:rPr>
+      <w:start w:val="1"/>
+      <w:suff w:val="tab"/>
+    </w:lvl>
+  </w:abstractNum>
   <w:num w:numId="1">
     <w:abstractNumId w:val="2"/>
   </w:num>
@@ -7774,6 +8449,15 @@
   </w:num>
   <w:num w:numId="11">
     <w:abstractNumId w:val="10"/>
+  </w:num>
+  <w:num w:numId="12">
+    <w:abstractNumId w:val="11"/>
+  </w:num>
+  <w:num w:numId="13">
+    <w:abstractNumId w:val="12"/>
+  </w:num>
+  <w:num w:numId="14">
+    <w:abstractNumId w:val="13"/>
   </w:num>
 </w:numbering>
 </file>

</xml_diff>